<commit_message>
Creation d'un programme de lecture de la trameNMEA
Signed-off-by: Delaune-Remi <remidelaune.pro@gmail.com>
</commit_message>
<xml_diff>
--- a/Compte Rendu/Partie_Capteurs_Delaune_Rémi.docx
+++ b/Compte Rendu/Partie_Capteurs_Delaune_Rémi.docx
@@ -200,9 +200,6 @@
                 </w:rPr>
                 <w:alias w:val="Auteur"/>
                 <w:id w:val="703864205"/>
-                <w:placeholder>
-                  <w:docPart w:val="2AB092E8B967487FA0E17EF15444E800"/>
-                </w:placeholder>
                 <w:dataBinding w:prefixMappings="xmlns:ns0='http://schemas.openxmlformats.org/package/2006/metadata/core-properties' xmlns:ns1='http://purl.org/dc/elements/1.1/'" w:xpath="/ns0:coreProperties[1]/ns1:creator[1]" w:storeItemID="{6C3C8BC8-F283-45AE-878A-BAB7291924A1}"/>
                 <w:text/>
               </w:sdtPr>
@@ -240,9 +237,6 @@
                 </w:rPr>
                 <w:alias w:val="Date"/>
                 <w:id w:val="703864210"/>
-                <w:placeholder>
-                  <w:docPart w:val="24C70006E7E147339E1B50602EF9A098"/>
-                </w:placeholder>
                 <w:dataBinding w:prefixMappings="xmlns:ns0='http://schemas.microsoft.com/office/2006/coverPageProps'" w:xpath="/ns0:CoverPageProperties[1]/ns0:PublishDate[1]" w:storeItemID="{55AF091B-3C7A-41E3-B477-F2FDAA23CFDA}"/>
                 <w:date w:fullDate="2018-02-05T00:00:00Z">
                   <w:dateFormat w:val="dd/MM/yyyy"/>
@@ -299,7 +293,7 @@
               <w:noProof/>
             </w:rPr>
             <w:pict>
-              <v:group id="_x0000_s1026" style="position:absolute;margin-left:1796.95pt;margin-top:0;width:264.55pt;height:690.65pt;z-index:251660288;mso-position-horizontal:right;mso-position-horizontal-relative:page;mso-position-vertical:bottom;mso-position-vertical-relative:page" coordorigin="5531,1258" coordsize="5291,13813">
+              <v:group id="_x0000_s1026" style="position:absolute;margin-left:2246.05pt;margin-top:0;width:264.55pt;height:690.65pt;z-index:251660288;mso-position-horizontal:right;mso-position-horizontal-relative:page;mso-position-vertical:bottom;mso-position-vertical-relative:page" coordorigin="5531,1258" coordsize="5291,13813">
                 <v:shapetype id="_x0000_t32" coordsize="21600,21600" o:spt="32" o:oned="t" path="m,l21600,21600e" filled="f">
                   <v:path arrowok="t" fillok="f" o:connecttype="none"/>
                   <o:lock v:ext="edit" shapetype="t"/>
@@ -337,7 +331,7 @@
               <w:noProof/>
             </w:rPr>
             <w:pict>
-              <v:group id="_x0000_s1032" style="position:absolute;margin-left:2769.1pt;margin-top:0;width:332.7pt;height:227.25pt;z-index:251661312;mso-position-horizontal:right;mso-position-horizontal-relative:margin;mso-position-vertical:top;mso-position-vertical-relative:page" coordorigin="4136,15" coordsize="6654,4545" o:allowincell="f">
+              <v:group id="_x0000_s1032" style="position:absolute;margin-left:3354.5pt;margin-top:0;width:332.7pt;height:227.25pt;z-index:251661312;mso-position-horizontal:right;mso-position-horizontal-relative:margin;mso-position-vertical:top;mso-position-vertical-relative:page" coordorigin="4136,15" coordsize="6654,4545" o:allowincell="f">
                 <v:shape id="_x0000_s1033" type="#_x0000_t32" style="position:absolute;left:4136;top:15;width:3058;height:3855" o:connectortype="straight" strokecolor="#a7bfde [1620]"/>
                 <v:oval id="_x0000_s1034" style="position:absolute;left:6674;top:444;width:4116;height:4116" fillcolor="#a7bfde [1620]" stroked="f"/>
                 <v:oval id="_x0000_s1035" style="position:absolute;left:6773;top:1058;width:3367;height:3367" fillcolor="#d3dfee [820]" stroked="f"/>
@@ -391,7 +385,7 @@
       <w:r>
         <w:fldChar w:fldCharType="separate"/>
       </w:r>
-      <w:hyperlink w:anchor="_Toc505595704" w:history="1">
+      <w:hyperlink w:anchor="_Toc505780546" w:history="1">
         <w:r>
           <w:rPr>
             <w:rStyle w:val="Lienhypertexte"/>
@@ -419,7 +413,7 @@
             <w:noProof/>
             <w:webHidden/>
           </w:rPr>
-          <w:instrText xml:space="preserve"> PAGEREF _Toc505595704 \h </w:instrText>
+          <w:instrText xml:space="preserve"> PAGEREF _Toc505780546 \h </w:instrText>
         </w:r>
         <w:r>
           <w:rPr>
@@ -465,7 +459,7 @@
           <w:lang w:eastAsia="fr-FR"/>
         </w:rPr>
       </w:pPr>
-      <w:hyperlink w:anchor="_Toc505595705" w:history="1">
+      <w:hyperlink w:anchor="_Toc505780547" w:history="1">
         <w:r>
           <w:rPr>
             <w:rStyle w:val="Lienhypertexte"/>
@@ -493,7 +487,7 @@
             <w:noProof/>
             <w:webHidden/>
           </w:rPr>
-          <w:instrText xml:space="preserve"> PAGEREF _Toc505595705 \h </w:instrText>
+          <w:instrText xml:space="preserve"> PAGEREF _Toc505780547 \h </w:instrText>
         </w:r>
         <w:r>
           <w:rPr>
@@ -539,7 +533,7 @@
           <w:lang w:eastAsia="fr-FR"/>
         </w:rPr>
       </w:pPr>
-      <w:hyperlink w:anchor="_Toc505595706" w:history="1">
+      <w:hyperlink w:anchor="_Toc505780548" w:history="1">
         <w:r>
           <w:rPr>
             <w:rStyle w:val="Lienhypertexte"/>
@@ -567,7 +561,7 @@
             <w:noProof/>
             <w:webHidden/>
           </w:rPr>
-          <w:instrText xml:space="preserve"> PAGEREF _Toc505595706 \h </w:instrText>
+          <w:instrText xml:space="preserve"> PAGEREF _Toc505780548 \h </w:instrText>
         </w:r>
         <w:r>
           <w:rPr>
@@ -613,7 +607,7 @@
           <w:lang w:eastAsia="fr-FR"/>
         </w:rPr>
       </w:pPr>
-      <w:hyperlink w:anchor="_Toc505595707" w:history="1">
+      <w:hyperlink w:anchor="_Toc505780549" w:history="1">
         <w:r>
           <w:rPr>
             <w:rStyle w:val="Lienhypertexte"/>
@@ -641,7 +635,7 @@
             <w:noProof/>
             <w:webHidden/>
           </w:rPr>
-          <w:instrText xml:space="preserve"> PAGEREF _Toc505595707 \h </w:instrText>
+          <w:instrText xml:space="preserve"> PAGEREF _Toc505780549 \h </w:instrText>
         </w:r>
         <w:r>
           <w:rPr>
@@ -687,7 +681,7 @@
           <w:lang w:eastAsia="fr-FR"/>
         </w:rPr>
       </w:pPr>
-      <w:hyperlink w:anchor="_Toc505595708" w:history="1">
+      <w:hyperlink w:anchor="_Toc505780550" w:history="1">
         <w:r>
           <w:rPr>
             <w:rStyle w:val="Lienhypertexte"/>
@@ -715,7 +709,7 @@
             <w:noProof/>
             <w:webHidden/>
           </w:rPr>
-          <w:instrText xml:space="preserve"> PAGEREF _Toc505595708 \h </w:instrText>
+          <w:instrText xml:space="preserve"> PAGEREF _Toc505780550 \h </w:instrText>
         </w:r>
         <w:r>
           <w:rPr>
@@ -761,13 +755,87 @@
           <w:lang w:eastAsia="fr-FR"/>
         </w:rPr>
       </w:pPr>
-      <w:hyperlink w:anchor="_Toc505595709" w:history="1">
+      <w:hyperlink w:anchor="_Toc505780551" w:history="1">
         <w:r>
           <w:rPr>
             <w:rStyle w:val="Lienhypertexte"/>
             <w:i/>
             <w:noProof/>
           </w:rPr>
+          <w:t>Sécurité du Capteur:</w:t>
+        </w:r>
+        <w:r>
+          <w:rPr>
+            <w:noProof/>
+            <w:webHidden/>
+          </w:rPr>
+          <w:tab/>
+        </w:r>
+        <w:r>
+          <w:rPr>
+            <w:noProof/>
+            <w:webHidden/>
+          </w:rPr>
+          <w:fldChar w:fldCharType="begin"/>
+        </w:r>
+        <w:r>
+          <w:rPr>
+            <w:noProof/>
+            <w:webHidden/>
+          </w:rPr>
+          <w:instrText xml:space="preserve"> PAGEREF _Toc505780551 \h </w:instrText>
+        </w:r>
+        <w:r>
+          <w:rPr>
+            <w:noProof/>
+            <w:webHidden/>
+          </w:rPr>
+        </w:r>
+        <w:r>
+          <w:rPr>
+            <w:noProof/>
+            <w:webHidden/>
+          </w:rPr>
+          <w:fldChar w:fldCharType="separate"/>
+        </w:r>
+        <w:r>
+          <w:rPr>
+            <w:noProof/>
+            <w:webHidden/>
+          </w:rPr>
+          <w:t>5</w:t>
+        </w:r>
+        <w:r>
+          <w:rPr>
+            <w:noProof/>
+            <w:webHidden/>
+          </w:rPr>
+          <w:fldChar w:fldCharType="end"/>
+        </w:r>
+      </w:hyperlink>
+    </w:p>
+    <w:p>
+      <w:pPr>
+        <w:pStyle w:val="TM2"/>
+        <w:tabs>
+          <w:tab w:val="right" w:leader="dot" w:pos="9062"/>
+        </w:tabs>
+        <w:rPr>
+          <w:rFonts w:eastAsiaTheme="minorEastAsia"/>
+          <w:smallCaps w:val="0"/>
+          <w:noProof/>
+          <w:sz w:val="22"/>
+          <w:szCs w:val="22"/>
+          <w:lang w:eastAsia="fr-FR"/>
+        </w:rPr>
+      </w:pPr>
+      <w:hyperlink w:anchor="_Toc505780552" w:history="1">
+        <w:r>
+          <w:rPr>
+            <w:rStyle w:val="Lienhypertexte"/>
+            <w:i/>
+            <w:noProof/>
+          </w:rPr>
           <w:t>Programme pour récupérer les trames NMEA0183:</w:t>
         </w:r>
         <w:r>
@@ -789,7 +857,7 @@
             <w:noProof/>
             <w:webHidden/>
           </w:rPr>
-          <w:instrText xml:space="preserve"> PAGEREF _Toc505595709 \h </w:instrText>
+          <w:instrText xml:space="preserve"> PAGEREF _Toc505780552 \h </w:instrText>
         </w:r>
         <w:r>
           <w:rPr>
@@ -837,7 +905,7 @@
           <w:lang w:eastAsia="fr-FR"/>
         </w:rPr>
       </w:pPr>
-      <w:hyperlink w:anchor="_Toc505595710" w:history="1">
+      <w:hyperlink w:anchor="_Toc505780553" w:history="1">
         <w:r>
           <w:rPr>
             <w:rStyle w:val="Lienhypertexte"/>
@@ -865,7 +933,7 @@
             <w:noProof/>
             <w:webHidden/>
           </w:rPr>
-          <w:instrText xml:space="preserve"> PAGEREF _Toc505595710 \h </w:instrText>
+          <w:instrText xml:space="preserve"> PAGEREF _Toc505780553 \h </w:instrText>
         </w:r>
         <w:r>
           <w:rPr>
@@ -911,7 +979,7 @@
           <w:lang w:eastAsia="fr-FR"/>
         </w:rPr>
       </w:pPr>
-      <w:hyperlink w:anchor="_Toc505595711" w:history="1">
+      <w:hyperlink w:anchor="_Toc505780554" w:history="1">
         <w:r>
           <w:rPr>
             <w:rStyle w:val="Lienhypertexte"/>
@@ -939,7 +1007,7 @@
             <w:noProof/>
             <w:webHidden/>
           </w:rPr>
-          <w:instrText xml:space="preserve"> PAGEREF _Toc505595711 \h </w:instrText>
+          <w:instrText xml:space="preserve"> PAGEREF _Toc505780554 \h </w:instrText>
         </w:r>
         <w:r>
           <w:rPr>
@@ -1001,7 +1069,7 @@
           <w:u w:val="single"/>
         </w:rPr>
       </w:pPr>
-      <w:bookmarkStart w:id="0" w:name="_Toc505595704"/>
+      <w:bookmarkStart w:id="0" w:name="_Toc505780546"/>
       <w:r>
         <w:rPr>
           <w:i/>
@@ -1019,7 +1087,7 @@
           <w:u w:val="single"/>
         </w:rPr>
       </w:pPr>
-      <w:bookmarkStart w:id="1" w:name="_Toc505595705"/>
+      <w:bookmarkStart w:id="1" w:name="_Toc505780547"/>
       <w:r>
         <w:rPr>
           <w:i/>
@@ -1189,7 +1257,7 @@
           <w:u w:val="single"/>
         </w:rPr>
       </w:pPr>
-      <w:bookmarkStart w:id="2" w:name="_Toc505595706"/>
+      <w:bookmarkStart w:id="2" w:name="_Toc505780548"/>
       <w:r>
         <w:rPr>
           <w:i/>
@@ -1349,7 +1417,7 @@
           <w:u w:val="single"/>
         </w:rPr>
       </w:pPr>
-      <w:bookmarkStart w:id="3" w:name="_Toc505595707"/>
+      <w:bookmarkStart w:id="3" w:name="_Toc505780549"/>
       <w:r>
         <w:rPr>
           <w:i/>
@@ -1482,7 +1550,7 @@
           <w:u w:val="single"/>
         </w:rPr>
       </w:pPr>
-      <w:bookmarkStart w:id="4" w:name="_Toc505595708"/>
+      <w:bookmarkStart w:id="4" w:name="_Toc505780550"/>
       <w:r>
         <w:rPr>
           <w:i/>
@@ -1619,18 +1687,245 @@
           <w:u w:val="single"/>
         </w:rPr>
       </w:pPr>
-      <w:bookmarkStart w:id="5" w:name="_Toc505595709"/>
+      <w:bookmarkStart w:id="5" w:name="_Toc505780551"/>
       <w:r>
         <w:rPr>
           <w:i/>
           <w:u w:val="single"/>
         </w:rPr>
+        <w:t>Sécurité du Capteur:</w:t>
+      </w:r>
+      <w:bookmarkEnd w:id="5"/>
+    </w:p>
+    <w:p/>
+    <w:p>
+      <w:pPr>
+        <w:rPr>
+          <w:rFonts w:ascii="Times New Roman" w:hAnsi="Times New Roman" w:cs="Times New Roman"/>
+        </w:rPr>
+      </w:pPr>
+      <w:r>
+        <w:rPr>
+          <w:rFonts w:ascii="Times New Roman" w:hAnsi="Times New Roman" w:cs="Times New Roman"/>
+        </w:rPr>
+        <w:t>Afin d'améliorer la sécurité du capteur et du système, j'ai ajouté une gaine thermique pour éviter tout risques d'arc-électrique.</w:t>
+      </w:r>
+    </w:p>
+    <w:p>
+      <w:pPr>
+        <w:rPr>
+          <w:rFonts w:ascii="Times New Roman" w:hAnsi="Times New Roman" w:cs="Times New Roman"/>
+        </w:rPr>
+      </w:pPr>
+      <w:r>
+        <w:rPr>
+          <w:rFonts w:ascii="Times New Roman" w:hAnsi="Times New Roman" w:cs="Times New Roman"/>
+        </w:rPr>
+        <w:t xml:space="preserve"> </w:t>
+      </w:r>
+    </w:p>
+    <w:p>
+      <w:pPr>
+        <w:pStyle w:val="Titre2"/>
+        <w:rPr>
+          <w:i/>
+          <w:u w:val="single"/>
+        </w:rPr>
+      </w:pPr>
+      <w:bookmarkStart w:id="6" w:name="_Toc505780552"/>
+      <w:r>
+        <w:rPr>
+          <w:i/>
+          <w:u w:val="single"/>
+        </w:rPr>
         <w:t>Programme pour récupérer les trames NMEA0183:</w:t>
       </w:r>
-      <w:bookmarkEnd w:id="5"/>
-    </w:p>
-    <w:p>
-      <w:r>
+      <w:bookmarkEnd w:id="6"/>
+    </w:p>
+    <w:p>
+      <w:pPr>
+        <w:rPr>
+          <w:rFonts w:ascii="Times New Roman" w:hAnsi="Times New Roman" w:cs="Times New Roman"/>
+        </w:rPr>
+      </w:pPr>
+    </w:p>
+    <w:p>
+      <w:pPr>
+        <w:rPr>
+          <w:rFonts w:ascii="Times New Roman" w:hAnsi="Times New Roman" w:cs="Times New Roman"/>
+        </w:rPr>
+      </w:pPr>
+      <w:r>
+        <w:rPr>
+          <w:rFonts w:ascii="Times New Roman" w:hAnsi="Times New Roman" w:cs="Times New Roman"/>
+        </w:rPr>
+        <w:t>Pour récupérer les trames NMEA0183, j'ai  réalisé le programme suivant:</w:t>
+      </w:r>
+    </w:p>
+    <w:p>
+      <w:pPr>
+        <w:rPr>
+          <w:rFonts w:ascii="Times New Roman" w:hAnsi="Times New Roman" w:cs="Times New Roman"/>
+        </w:rPr>
+      </w:pPr>
+    </w:p>
+    <w:p>
+      <w:pPr>
+        <w:jc w:val="center"/>
+        <w:rPr>
+          <w:rFonts w:ascii="Times New Roman" w:hAnsi="Times New Roman" w:cs="Times New Roman"/>
+        </w:rPr>
+      </w:pPr>
+      <w:r>
+        <w:rPr>
+          <w:rFonts w:ascii="Times New Roman" w:hAnsi="Times New Roman" w:cs="Times New Roman"/>
+          <w:noProof/>
+          <w:lang w:eastAsia="fr-FR"/>
+        </w:rPr>
+        <w:drawing>
+          <wp:inline distT="0" distB="0" distL="0" distR="0">
+            <wp:extent cx="5760720" cy="1630680"/>
+            <wp:effectExtent l="19050" t="0" r="0" b="0"/>
+            <wp:docPr id="6" name="Image 4"/>
+            <wp:cNvGraphicFramePr>
+              <a:graphicFrameLocks xmlns:a="http://schemas.openxmlformats.org/drawingml/2006/main" noChangeAspect="1"/>
+            </wp:cNvGraphicFramePr>
+            <a:graphic xmlns:a="http://schemas.openxmlformats.org/drawingml/2006/main">
+              <a:graphicData uri="http://schemas.openxmlformats.org/drawingml/2006/picture">
+                <pic:pic xmlns:pic="http://schemas.openxmlformats.org/drawingml/2006/picture">
+                  <pic:nvPicPr>
+                    <pic:cNvPr id="0" name="Picture 4"/>
+                    <pic:cNvPicPr>
+                      <a:picLocks noChangeAspect="1" noChangeArrowheads="1"/>
+                    </pic:cNvPicPr>
+                  </pic:nvPicPr>
+                  <pic:blipFill>
+                    <a:blip r:embed="rId13"/>
+                    <a:srcRect/>
+                    <a:stretch>
+                      <a:fillRect/>
+                    </a:stretch>
+                  </pic:blipFill>
+                  <pic:spPr bwMode="auto">
+                    <a:xfrm>
+                      <a:off x="0" y="0"/>
+                      <a:ext cx="5760720" cy="1630680"/>
+                    </a:xfrm>
+                    <a:prstGeom prst="rect">
+                      <a:avLst/>
+                    </a:prstGeom>
+                    <a:noFill/>
+                    <a:ln w="9525">
+                      <a:noFill/>
+                      <a:miter lim="800000"/>
+                      <a:headEnd/>
+                      <a:tailEnd/>
+                    </a:ln>
+                  </pic:spPr>
+                </pic:pic>
+              </a:graphicData>
+            </a:graphic>
+          </wp:inline>
+        </w:drawing>
+      </w:r>
+    </w:p>
+    <w:p>
+      <w:pPr>
+        <w:rPr>
+          <w:rFonts w:ascii="Times New Roman" w:hAnsi="Times New Roman" w:cs="Times New Roman"/>
+        </w:rPr>
+      </w:pPr>
+    </w:p>
+    <w:p>
+      <w:pPr>
+        <w:rPr>
+          <w:rFonts w:ascii="Times New Roman" w:hAnsi="Times New Roman" w:cs="Times New Roman"/>
+        </w:rPr>
+      </w:pPr>
+      <w:r>
+        <w:rPr>
+          <w:rFonts w:ascii="Times New Roman" w:hAnsi="Times New Roman" w:cs="Times New Roman"/>
+        </w:rPr>
+        <w:t>Lecture de la trame NMEA0183 reçue sur le moniteur Série:</w:t>
+      </w:r>
+    </w:p>
+    <w:p>
+      <w:pPr>
+        <w:rPr>
+          <w:rFonts w:ascii="Times New Roman" w:hAnsi="Times New Roman" w:cs="Times New Roman"/>
+        </w:rPr>
+      </w:pPr>
+    </w:p>
+    <w:p>
+      <w:pPr>
+        <w:jc w:val="center"/>
+        <w:rPr>
+          <w:rFonts w:ascii="Times New Roman" w:hAnsi="Times New Roman" w:cs="Times New Roman"/>
+        </w:rPr>
+      </w:pPr>
+      <w:r>
+        <w:rPr>
+          <w:rFonts w:ascii="Times New Roman" w:hAnsi="Times New Roman" w:cs="Times New Roman"/>
+          <w:noProof/>
+          <w:lang w:eastAsia="fr-FR"/>
+        </w:rPr>
+        <w:drawing>
+          <wp:inline distT="0" distB="0" distL="0" distR="0">
+            <wp:extent cx="5186984" cy="714375"/>
+            <wp:effectExtent l="19050" t="0" r="0" b="0"/>
+            <wp:docPr id="7" name="Image 7"/>
+            <wp:cNvGraphicFramePr>
+              <a:graphicFrameLocks xmlns:a="http://schemas.openxmlformats.org/drawingml/2006/main" noChangeAspect="1"/>
+            </wp:cNvGraphicFramePr>
+            <a:graphic xmlns:a="http://schemas.openxmlformats.org/drawingml/2006/main">
+              <a:graphicData uri="http://schemas.openxmlformats.org/drawingml/2006/picture">
+                <pic:pic xmlns:pic="http://schemas.openxmlformats.org/drawingml/2006/picture">
+                  <pic:nvPicPr>
+                    <pic:cNvPr id="0" name="Picture 7"/>
+                    <pic:cNvPicPr>
+                      <a:picLocks noChangeAspect="1" noChangeArrowheads="1"/>
+                    </pic:cNvPicPr>
+                  </pic:nvPicPr>
+                  <pic:blipFill>
+                    <a:blip r:embed="rId14"/>
+                    <a:srcRect/>
+                    <a:stretch>
+                      <a:fillRect/>
+                    </a:stretch>
+                  </pic:blipFill>
+                  <pic:spPr bwMode="auto">
+                    <a:xfrm>
+                      <a:off x="0" y="0"/>
+                      <a:ext cx="5186984" cy="714375"/>
+                    </a:xfrm>
+                    <a:prstGeom prst="rect">
+                      <a:avLst/>
+                    </a:prstGeom>
+                    <a:noFill/>
+                    <a:ln w="9525">
+                      <a:noFill/>
+                      <a:miter lim="800000"/>
+                      <a:headEnd/>
+                      <a:tailEnd/>
+                    </a:ln>
+                  </pic:spPr>
+                </pic:pic>
+              </a:graphicData>
+            </a:graphic>
+          </wp:inline>
+        </w:drawing>
+      </w:r>
+    </w:p>
+    <w:p>
+      <w:pPr>
+        <w:rPr>
+          <w:rFonts w:ascii="Times New Roman" w:hAnsi="Times New Roman" w:cs="Times New Roman"/>
+        </w:rPr>
+      </w:pPr>
+      <w:r>
+        <w:rPr>
+          <w:rFonts w:ascii="Times New Roman" w:hAnsi="Times New Roman" w:cs="Times New Roman"/>
+        </w:rPr>
         <w:br w:type="page"/>
       </w:r>
     </w:p>
@@ -1652,7 +1947,7 @@
           <w:u w:val="single"/>
         </w:rPr>
       </w:pPr>
-      <w:bookmarkStart w:id="6" w:name="_Toc505595710"/>
+      <w:bookmarkStart w:id="7" w:name="_Toc505780553"/>
       <w:r>
         <w:rPr>
           <w:i/>
@@ -1674,7 +1969,7 @@
         </w:rPr>
         <w:t>:</w:t>
       </w:r>
-      <w:bookmarkEnd w:id="6"/>
+      <w:bookmarkEnd w:id="7"/>
     </w:p>
     <w:p>
       <w:pPr>
@@ -1684,7 +1979,7 @@
           <w:u w:val="single"/>
         </w:rPr>
       </w:pPr>
-      <w:bookmarkStart w:id="7" w:name="_Toc505595711"/>
+      <w:bookmarkStart w:id="8" w:name="_Toc505780554"/>
       <w:r>
         <w:rPr>
           <w:i/>
@@ -1692,11 +1987,11 @@
         </w:rPr>
         <w:t>Description:</w:t>
       </w:r>
-      <w:bookmarkEnd w:id="7"/>
+      <w:bookmarkEnd w:id="8"/>
     </w:p>
     <w:p/>
     <w:sectPr>
-      <w:footerReference w:type="default" r:id="rId13"/>
+      <w:footerReference w:type="default" r:id="rId15"/>
       <w:pgSz w:w="11906" w:h="16838"/>
       <w:pgMar w:top="1417" w:right="1417" w:bottom="1417" w:left="1417" w:header="708" w:footer="708" w:gutter="0"/>
       <w:cols w:space="708"/>
@@ -1770,7 +2065,7 @@
           <w:rFonts w:asciiTheme="majorHAnsi" w:hAnsiTheme="majorHAnsi" w:cstheme="majorHAnsi"/>
           <w:noProof/>
         </w:rPr>
-        <w:t>2</w:t>
+        <w:t>6</w:t>
       </w:r>
     </w:fldSimple>
     <w:r>
@@ -2602,62 +2897,6 @@
         </w:p>
       </w:docPartBody>
     </w:docPart>
-    <w:docPart>
-      <w:docPartPr>
-        <w:name w:val="9A575169923B49C3A56CCC6D56CE29FA"/>
-        <w:category>
-          <w:name w:val="Général"/>
-          <w:gallery w:val="placeholder"/>
-        </w:category>
-        <w:types>
-          <w:type w:val="bbPlcHdr"/>
-        </w:types>
-        <w:behaviors>
-          <w:behavior w:val="content"/>
-        </w:behaviors>
-        <w:guid w:val="{A9B8E6FB-21B0-4F62-857E-4A6A4405EBF3}"/>
-      </w:docPartPr>
-      <w:docPartBody>
-        <w:p>
-          <w:pPr>
-            <w:pStyle w:val="9A575169923B49C3A56CCC6D56CE29FA"/>
-          </w:pPr>
-          <w:r>
-            <w:t>[Tapez le résumé du document ici. Il s'agit généralement d'une courte synthèse du document. Tapez le résumé du document ici. Il s'agit généralement d'une courte synthèse du document.]</w:t>
-          </w:r>
-        </w:p>
-      </w:docPartBody>
-    </w:docPart>
-    <w:docPart>
-      <w:docPartPr>
-        <w:name w:val="2AB092E8B967487FA0E17EF15444E800"/>
-        <w:category>
-          <w:name w:val="Général"/>
-          <w:gallery w:val="placeholder"/>
-        </w:category>
-        <w:types>
-          <w:type w:val="bbPlcHdr"/>
-        </w:types>
-        <w:behaviors>
-          <w:behavior w:val="content"/>
-        </w:behaviors>
-        <w:guid w:val="{1268DCFD-1317-44F5-8290-30432D0E8DC0}"/>
-      </w:docPartPr>
-      <w:docPartBody>
-        <w:p>
-          <w:pPr>
-            <w:pStyle w:val="2AB092E8B967487FA0E17EF15444E800"/>
-          </w:pPr>
-          <w:r>
-            <w:rPr>
-              <w:b/>
-              <w:bCs/>
-            </w:rPr>
-            <w:t>[Tapez le nom de l'auteur]</w:t>
-          </w:r>
-        </w:p>
-      </w:docPartBody>
-    </w:docPart>
   </w:docParts>
 </w:glossaryDocument>
 </file>
@@ -2715,7 +2954,9 @@
     <w:rsidRoot w:val="00814422"/>
     <w:rsid w:val="00587F49"/>
     <w:rsid w:val="00814422"/>
+    <w:rsid w:val="00B31FDE"/>
     <w:rsid w:val="00BA1397"/>
+    <w:rsid w:val="00E43D95"/>
     <w:rsid w:val="00F91F64"/>
   </w:rsids>
   <m:mathPr>

</xml_diff>